<commit_message>
Apuntes actualizados hasta UD10
</commit_message>
<xml_diff>
--- a/UD02/Actividades/DWEC - UD 02 - Actividades 02.docx
+++ b/UD02/Actividades/DWEC - UD 02 - Actividades 02.docx
@@ -159,7 +159,7 @@
           <w:szCs w:val="32"/>
           <w:rtl w:val="0"/>
         </w:rPr>
-        <w:t xml:space="preserve">Actualizado Septiembre 2020</w:t>
+        <w:t xml:space="preserve">Actualizado Octubre 2020</w:t>
       </w:r>
       <w:r>
         <w:rPr>
@@ -276,12 +276,12 @@
             <wp:extent cx="922564" cy="322898"/>
             <wp:effectExtent b="0" l="0" r="0" t="0"/>
             <wp:wrapSquare wrapText="bothSides" distB="57150" distT="57150" distL="57150" distR="57150"/>
-            <wp:docPr id="2" name="image1.png"/>
+            <wp:docPr id="2" name="image3.png"/>
             <a:graphic>
               <a:graphicData uri="http://schemas.openxmlformats.org/drawingml/2006/picture">
                 <pic:pic>
                   <pic:nvPicPr>
-                    <pic:cNvPr id="0" name="image1.png"/>
+                    <pic:cNvPr id="0" name="image3.png"/>
                     <pic:cNvPicPr preferRelativeResize="0"/>
                   </pic:nvPicPr>
                   <pic:blipFill>
@@ -805,15 +805,8 @@
             <w:rPr>
               <w:rFonts w:ascii="Verdana" w:cs="Verdana" w:eastAsia="Verdana" w:hAnsi="Verdana"/>
               <w:b w:val="1"/>
-              <w:i w:val="0"/>
-              <w:smallCaps w:val="0"/>
-              <w:strike w:val="0"/>
-              <w:color w:val="000000"/>
               <w:sz w:val="16"/>
               <w:szCs w:val="16"/>
-              <w:u w:val="none"/>
-              <w:shd w:fill="auto" w:val="clear"/>
-              <w:vertAlign w:val="baseline"/>
             </w:rPr>
           </w:pPr>
           <w:r>
@@ -836,22 +829,15 @@
               <w:vertAlign w:val="baseline"/>
               <w:rtl w:val="0"/>
             </w:rPr>
-            <w:t xml:space="preserve">1. </w:t>
+            <w:t xml:space="preserve">1.  </w:t>
           </w:r>
           <w:hyperlink w:anchor="_vaxbrti5oon2">
             <w:r>
               <w:rPr>
                 <w:rFonts w:ascii="Verdana" w:cs="Verdana" w:eastAsia="Verdana" w:hAnsi="Verdana"/>
                 <w:b w:val="1"/>
-                <w:i w:val="0"/>
-                <w:smallCaps w:val="0"/>
-                <w:strike w:val="0"/>
-                <w:color w:val="000000"/>
                 <w:sz w:val="16"/>
                 <w:szCs w:val="16"/>
-                <w:u w:val="none"/>
-                <w:shd w:fill="auto" w:val="clear"/>
-                <w:vertAlign w:val="baseline"/>
                 <w:rtl w:val="0"/>
               </w:rPr>
               <w:t xml:space="preserve">Actividad 1</w:t>
@@ -861,15 +847,8 @@
             <w:rPr>
               <w:rFonts w:ascii="Verdana" w:cs="Verdana" w:eastAsia="Verdana" w:hAnsi="Verdana"/>
               <w:b w:val="1"/>
-              <w:i w:val="0"/>
-              <w:smallCaps w:val="0"/>
-              <w:strike w:val="0"/>
-              <w:color w:val="000000"/>
               <w:sz w:val="16"/>
               <w:szCs w:val="16"/>
-              <w:u w:val="none"/>
-              <w:shd w:fill="auto" w:val="clear"/>
-              <w:vertAlign w:val="baseline"/>
               <w:rtl w:val="0"/>
             </w:rPr>
             <w:tab/>
@@ -883,114 +862,8 @@
             <w:rPr>
               <w:rFonts w:ascii="Verdana" w:cs="Verdana" w:eastAsia="Verdana" w:hAnsi="Verdana"/>
               <w:b w:val="1"/>
-              <w:i w:val="0"/>
-              <w:smallCaps w:val="0"/>
-              <w:strike w:val="0"/>
-              <w:color w:val="000000"/>
               <w:sz w:val="16"/>
               <w:szCs w:val="16"/>
-              <w:u w:val="none"/>
-              <w:shd w:fill="auto" w:val="clear"/>
-              <w:vertAlign w:val="baseline"/>
-              <w:rtl w:val="0"/>
-            </w:rPr>
-            <w:t xml:space="preserve">3</w:t>
-          </w:r>
-          <w:r>
-            <w:fldChar w:fldCharType="end"/>
-          </w:r>
-          <w:r>
-            <w:rPr>
-              <w:rtl w:val="0"/>
-            </w:rPr>
-          </w:r>
-        </w:p>
-        <w:p>
-          <w:pPr>
-            <w:tabs>
-              <w:tab w:val="right" w:pos="9637.511811023622"/>
-            </w:tabs>
-            <w:spacing w:before="200" w:line="240" w:lineRule="auto"/>
-            <w:ind w:left="0" w:firstLine="0"/>
-            <w:rPr>
-              <w:rFonts w:ascii="Verdana" w:cs="Verdana" w:eastAsia="Verdana" w:hAnsi="Verdana"/>
-              <w:b w:val="1"/>
-              <w:i w:val="0"/>
-              <w:smallCaps w:val="0"/>
-              <w:strike w:val="0"/>
-              <w:color w:val="000000"/>
-              <w:sz w:val="16"/>
-              <w:szCs w:val="16"/>
-              <w:u w:val="none"/>
-              <w:shd w:fill="auto" w:val="clear"/>
-              <w:vertAlign w:val="baseline"/>
-            </w:rPr>
-          </w:pPr>
-          <w:r>
-            <w:rPr>
-              <w:rFonts w:ascii="Verdana" w:cs="Verdana" w:eastAsia="Verdana" w:hAnsi="Verdana"/>
-              <w:b w:val="1"/>
-              <w:smallCaps w:val="1"/>
-              <w:sz w:val="16"/>
-              <w:szCs w:val="16"/>
-              <w:rtl w:val="0"/>
-            </w:rPr>
-            <w:t xml:space="preserve">2. </w:t>
-          </w:r>
-          <w:hyperlink w:anchor="_h5pj1siuy8sy">
-            <w:r>
-              <w:rPr>
-                <w:rFonts w:ascii="Verdana" w:cs="Verdana" w:eastAsia="Verdana" w:hAnsi="Verdana"/>
-                <w:b w:val="1"/>
-                <w:i w:val="0"/>
-                <w:smallCaps w:val="0"/>
-                <w:strike w:val="0"/>
-                <w:color w:val="000000"/>
-                <w:sz w:val="16"/>
-                <w:szCs w:val="16"/>
-                <w:u w:val="none"/>
-                <w:shd w:fill="auto" w:val="clear"/>
-                <w:vertAlign w:val="baseline"/>
-                <w:rtl w:val="0"/>
-              </w:rPr>
-              <w:t xml:space="preserve">Actividad 2</w:t>
-            </w:r>
-          </w:hyperlink>
-          <w:r>
-            <w:rPr>
-              <w:rFonts w:ascii="Verdana" w:cs="Verdana" w:eastAsia="Verdana" w:hAnsi="Verdana"/>
-              <w:b w:val="1"/>
-              <w:i w:val="0"/>
-              <w:smallCaps w:val="0"/>
-              <w:strike w:val="0"/>
-              <w:color w:val="000000"/>
-              <w:sz w:val="16"/>
-              <w:szCs w:val="16"/>
-              <w:u w:val="none"/>
-              <w:shd w:fill="auto" w:val="clear"/>
-              <w:vertAlign w:val="baseline"/>
-              <w:rtl w:val="0"/>
-            </w:rPr>
-            <w:tab/>
-          </w:r>
-          <w:r>
-            <w:fldChar w:fldCharType="begin"/>
-            <w:instrText xml:space="preserve"> PAGEREF _h5pj1siuy8sy \h </w:instrText>
-            <w:fldChar w:fldCharType="separate"/>
-          </w:r>
-          <w:r>
-            <w:rPr>
-              <w:rFonts w:ascii="Verdana" w:cs="Verdana" w:eastAsia="Verdana" w:hAnsi="Verdana"/>
-              <w:b w:val="1"/>
-              <w:i w:val="0"/>
-              <w:smallCaps w:val="0"/>
-              <w:strike w:val="0"/>
-              <w:color w:val="000000"/>
-              <w:sz w:val="16"/>
-              <w:szCs w:val="16"/>
-              <w:u w:val="none"/>
-              <w:shd w:fill="auto" w:val="clear"/>
-              <w:vertAlign w:val="baseline"/>
               <w:rtl w:val="0"/>
             </w:rPr>
             <w:t xml:space="preserve">3</w:t>
@@ -1027,7 +900,78 @@
               <w:szCs w:val="16"/>
               <w:rtl w:val="0"/>
             </w:rPr>
-            <w:t xml:space="preserve">3. </w:t>
+            <w:t xml:space="preserve">2.  </w:t>
+          </w:r>
+          <w:hyperlink w:anchor="_h5pj1siuy8sy">
+            <w:r>
+              <w:rPr>
+                <w:rFonts w:ascii="Verdana" w:cs="Verdana" w:eastAsia="Verdana" w:hAnsi="Verdana"/>
+                <w:b w:val="1"/>
+                <w:sz w:val="16"/>
+                <w:szCs w:val="16"/>
+                <w:rtl w:val="0"/>
+              </w:rPr>
+              <w:t xml:space="preserve">Actividad 2</w:t>
+            </w:r>
+          </w:hyperlink>
+          <w:r>
+            <w:rPr>
+              <w:rFonts w:ascii="Verdana" w:cs="Verdana" w:eastAsia="Verdana" w:hAnsi="Verdana"/>
+              <w:b w:val="1"/>
+              <w:sz w:val="16"/>
+              <w:szCs w:val="16"/>
+              <w:rtl w:val="0"/>
+            </w:rPr>
+            <w:tab/>
+          </w:r>
+          <w:r>
+            <w:fldChar w:fldCharType="begin"/>
+            <w:instrText xml:space="preserve"> PAGEREF _h5pj1siuy8sy \h </w:instrText>
+            <w:fldChar w:fldCharType="separate"/>
+          </w:r>
+          <w:r>
+            <w:rPr>
+              <w:rFonts w:ascii="Verdana" w:cs="Verdana" w:eastAsia="Verdana" w:hAnsi="Verdana"/>
+              <w:b w:val="1"/>
+              <w:sz w:val="16"/>
+              <w:szCs w:val="16"/>
+              <w:rtl w:val="0"/>
+            </w:rPr>
+            <w:t xml:space="preserve">3</w:t>
+          </w:r>
+          <w:r>
+            <w:fldChar w:fldCharType="end"/>
+          </w:r>
+          <w:r>
+            <w:rPr>
+              <w:rtl w:val="0"/>
+            </w:rPr>
+          </w:r>
+        </w:p>
+        <w:p>
+          <w:pPr>
+            <w:tabs>
+              <w:tab w:val="right" w:pos="9637.511811023622"/>
+            </w:tabs>
+            <w:spacing w:before="200" w:line="240" w:lineRule="auto"/>
+            <w:ind w:left="0" w:firstLine="0"/>
+            <w:rPr>
+              <w:rFonts w:ascii="Verdana" w:cs="Verdana" w:eastAsia="Verdana" w:hAnsi="Verdana"/>
+              <w:b w:val="1"/>
+              <w:sz w:val="16"/>
+              <w:szCs w:val="16"/>
+            </w:rPr>
+          </w:pPr>
+          <w:r>
+            <w:rPr>
+              <w:rFonts w:ascii="Verdana" w:cs="Verdana" w:eastAsia="Verdana" w:hAnsi="Verdana"/>
+              <w:b w:val="1"/>
+              <w:smallCaps w:val="1"/>
+              <w:sz w:val="16"/>
+              <w:szCs w:val="16"/>
+              <w:rtl w:val="0"/>
+            </w:rPr>
+            <w:t xml:space="preserve">3.  </w:t>
           </w:r>
           <w:hyperlink w:anchor="_v6y3eyruz38u">
             <w:r>
@@ -1080,20 +1024,13 @@
             <w:tabs>
               <w:tab w:val="right" w:pos="9637.511811023622"/>
             </w:tabs>
-            <w:spacing w:after="80" w:before="200" w:line="240" w:lineRule="auto"/>
+            <w:spacing w:before="200" w:line="240" w:lineRule="auto"/>
             <w:ind w:left="0" w:firstLine="0"/>
             <w:rPr>
               <w:rFonts w:ascii="Verdana" w:cs="Verdana" w:eastAsia="Verdana" w:hAnsi="Verdana"/>
               <w:b w:val="1"/>
-              <w:i w:val="0"/>
-              <w:smallCaps w:val="0"/>
-              <w:strike w:val="0"/>
-              <w:color w:val="000000"/>
               <w:sz w:val="16"/>
               <w:szCs w:val="16"/>
-              <w:u w:val="none"/>
-              <w:shd w:fill="auto" w:val="clear"/>
-              <w:vertAlign w:val="baseline"/>
             </w:rPr>
           </w:pPr>
           <w:r>
@@ -1105,40 +1042,97 @@
               <w:szCs w:val="16"/>
               <w:rtl w:val="0"/>
             </w:rPr>
-            <w:t xml:space="preserve">4. </w:t>
+            <w:t xml:space="preserve">4.  </w:t>
           </w:r>
-          <w:hyperlink w:anchor="_g1qlmy5ta6mu">
+          <w:hyperlink w:anchor="_vw5mtsfrvxxe">
             <w:r>
               <w:rPr>
                 <w:rFonts w:ascii="Verdana" w:cs="Verdana" w:eastAsia="Verdana" w:hAnsi="Verdana"/>
                 <w:b w:val="1"/>
-                <w:i w:val="0"/>
-                <w:smallCaps w:val="0"/>
-                <w:strike w:val="0"/>
-                <w:color w:val="000000"/>
                 <w:sz w:val="16"/>
                 <w:szCs w:val="16"/>
-                <w:u w:val="none"/>
-                <w:shd w:fill="auto" w:val="clear"/>
-                <w:vertAlign w:val="baseline"/>
-                <w:rtl w:val="0"/>
-              </w:rPr>
-              <w:t xml:space="preserve">Autores (en orden alfabético)</w:t>
+                <w:rtl w:val="0"/>
+              </w:rPr>
+              <w:t xml:space="preserve">Actividad 4</w:t>
             </w:r>
           </w:hyperlink>
           <w:r>
             <w:rPr>
               <w:rFonts w:ascii="Verdana" w:cs="Verdana" w:eastAsia="Verdana" w:hAnsi="Verdana"/>
               <w:b w:val="1"/>
-              <w:i w:val="0"/>
-              <w:smallCaps w:val="0"/>
-              <w:strike w:val="0"/>
-              <w:color w:val="000000"/>
               <w:sz w:val="16"/>
               <w:szCs w:val="16"/>
-              <w:u w:val="none"/>
-              <w:shd w:fill="auto" w:val="clear"/>
-              <w:vertAlign w:val="baseline"/>
+              <w:rtl w:val="0"/>
+            </w:rPr>
+            <w:tab/>
+          </w:r>
+          <w:r>
+            <w:fldChar w:fldCharType="begin"/>
+            <w:instrText xml:space="preserve"> PAGEREF _vw5mtsfrvxxe \h </w:instrText>
+            <w:fldChar w:fldCharType="separate"/>
+          </w:r>
+          <w:r>
+            <w:rPr>
+              <w:rFonts w:ascii="Verdana" w:cs="Verdana" w:eastAsia="Verdana" w:hAnsi="Verdana"/>
+              <w:b w:val="1"/>
+              <w:sz w:val="16"/>
+              <w:szCs w:val="16"/>
+              <w:rtl w:val="0"/>
+            </w:rPr>
+            <w:t xml:space="preserve">5</w:t>
+          </w:r>
+          <w:r>
+            <w:fldChar w:fldCharType="end"/>
+          </w:r>
+          <w:r>
+            <w:rPr>
+              <w:rtl w:val="0"/>
+            </w:rPr>
+          </w:r>
+        </w:p>
+        <w:p>
+          <w:pPr>
+            <w:tabs>
+              <w:tab w:val="right" w:pos="9637.511811023622"/>
+            </w:tabs>
+            <w:spacing w:after="80" w:before="200" w:line="240" w:lineRule="auto"/>
+            <w:ind w:left="0" w:firstLine="0"/>
+            <w:rPr>
+              <w:rFonts w:ascii="Verdana" w:cs="Verdana" w:eastAsia="Verdana" w:hAnsi="Verdana"/>
+              <w:b w:val="1"/>
+              <w:sz w:val="16"/>
+              <w:szCs w:val="16"/>
+            </w:rPr>
+          </w:pPr>
+          <w:r>
+            <w:rPr>
+              <w:rFonts w:ascii="Verdana" w:cs="Verdana" w:eastAsia="Verdana" w:hAnsi="Verdana"/>
+              <w:b w:val="1"/>
+              <w:smallCaps w:val="1"/>
+              <w:sz w:val="16"/>
+              <w:szCs w:val="16"/>
+              <w:rtl w:val="0"/>
+            </w:rPr>
+            <w:t xml:space="preserve">5.  </w:t>
+          </w:r>
+          <w:hyperlink w:anchor="_g1qlmy5ta6mu">
+            <w:r>
+              <w:rPr>
+                <w:rFonts w:ascii="Verdana" w:cs="Verdana" w:eastAsia="Verdana" w:hAnsi="Verdana"/>
+                <w:b w:val="1"/>
+                <w:sz w:val="16"/>
+                <w:szCs w:val="16"/>
+                <w:rtl w:val="0"/>
+              </w:rPr>
+              <w:t xml:space="preserve">Autores (en orden alfabético)</w:t>
+            </w:r>
+          </w:hyperlink>
+          <w:r>
+            <w:rPr>
+              <w:rFonts w:ascii="Verdana" w:cs="Verdana" w:eastAsia="Verdana" w:hAnsi="Verdana"/>
+              <w:b w:val="1"/>
+              <w:sz w:val="16"/>
+              <w:szCs w:val="16"/>
               <w:rtl w:val="0"/>
             </w:rPr>
             <w:tab/>
@@ -1152,18 +1146,11 @@
             <w:rPr>
               <w:rFonts w:ascii="Verdana" w:cs="Verdana" w:eastAsia="Verdana" w:hAnsi="Verdana"/>
               <w:b w:val="1"/>
-              <w:i w:val="0"/>
-              <w:smallCaps w:val="0"/>
-              <w:strike w:val="0"/>
-              <w:color w:val="000000"/>
               <w:sz w:val="16"/>
               <w:szCs w:val="16"/>
-              <w:u w:val="none"/>
-              <w:shd w:fill="auto" w:val="clear"/>
-              <w:vertAlign w:val="baseline"/>
               <w:rtl w:val="0"/>
             </w:rPr>
-            <w:t xml:space="preserve">4</w:t>
+            <w:t xml:space="preserve">5</w:t>
           </w:r>
           <w:r>
             <w:fldChar w:fldCharType="end"/>
@@ -1722,12 +1709,12 @@
           <wp:inline distB="114300" distT="114300" distL="114300" distR="114300">
             <wp:extent cx="1025362" cy="1432492"/>
             <wp:effectExtent b="0" l="0" r="0" t="0"/>
-            <wp:docPr id="1" name="image3.png"/>
+            <wp:docPr id="1" name="image1.png"/>
             <a:graphic>
               <a:graphicData uri="http://schemas.openxmlformats.org/drawingml/2006/picture">
                 <pic:pic>
                   <pic:nvPicPr>
-                    <pic:cNvPr id="0" name="image3.png"/>
+                    <pic:cNvPr id="0" name="image1.png"/>
                     <pic:cNvPicPr preferRelativeResize="0"/>
                   </pic:nvPicPr>
                   <pic:blipFill>
@@ -1947,6 +1934,1108 @@
         </w:rPr>
         <w:t xml:space="preserve">1 -1 -1 2</w:t>
       </w:r>
+      <w:r>
+        <w:br w:type="page"/>
+      </w:r>
+      <w:r>
+        <w:rPr>
+          <w:rtl w:val="0"/>
+        </w:rPr>
+      </w:r>
+    </w:p>
+    <w:p>
+      <w:pPr>
+        <w:pStyle w:val="Heading1"/>
+        <w:numPr>
+          <w:ilvl w:val="0"/>
+          <w:numId w:val="2"/>
+        </w:numPr>
+        <w:spacing w:after="240" w:before="240" w:lineRule="auto"/>
+        <w:ind w:left="432"/>
+        <w:rPr>
+          <w:smallCaps w:val="1"/>
+          <w:color w:val="669966"/>
+          <w:sz w:val="28"/>
+          <w:szCs w:val="28"/>
+        </w:rPr>
+      </w:pPr>
+      <w:bookmarkStart w:colFirst="0" w:colLast="0" w:name="_vw5mtsfrvxxe" w:id="4"/>
+      <w:bookmarkEnd w:id="4"/>
+      <w:r>
+        <w:rPr>
+          <w:rtl w:val="0"/>
+        </w:rPr>
+        <w:t xml:space="preserve">Actividad 4</w:t>
+      </w:r>
+    </w:p>
+    <w:p>
+      <w:pPr>
+        <w:spacing w:after="240" w:before="240" w:lineRule="auto"/>
+        <w:rPr/>
+      </w:pPr>
+      <w:r>
+        <w:rPr>
+          <w:rtl w:val="0"/>
+        </w:rPr>
+        <w:t xml:space="preserve">Crea un fichero HTML básico que cargue el siguiente código javascript:</w:t>
+      </w:r>
+    </w:p>
+    <w:tbl>
+      <w:tblPr>
+        <w:tblStyle w:val="Table1"/>
+        <w:jc w:val="left"/>
+        <w:tblInd w:w="100.0" w:type="pct"/>
+        <w:tblLayout w:type="fixed"/>
+        <w:tblLook w:val="0600"/>
+      </w:tblPr>
+      <w:tblGrid>
+        <w:gridCol w:w="9752"/>
+        <w:tblGridChange w:id="0">
+          <w:tblGrid>
+            <w:gridCol w:w="9752"/>
+          </w:tblGrid>
+        </w:tblGridChange>
+      </w:tblGrid>
+      <w:tr>
+        <w:tc>
+          <w:tcPr>
+            <w:shd w:fill="f8f8f8" w:val="clear"/>
+            <w:tcMar>
+              <w:top w:w="100.0" w:type="dxa"/>
+              <w:left w:w="100.0" w:type="dxa"/>
+              <w:bottom w:w="100.0" w:type="dxa"/>
+              <w:right w:w="100.0" w:type="dxa"/>
+            </w:tcMar>
+            <w:vAlign w:val="top"/>
+          </w:tcPr>
+          <w:p>
+            <w:pPr>
+              <w:keepNext w:val="0"/>
+              <w:keepLines w:val="0"/>
+              <w:widowControl w:val="0"/>
+              <w:pBdr>
+                <w:top w:space="0" w:sz="0" w:val="nil"/>
+                <w:left w:space="0" w:sz="0" w:val="nil"/>
+                <w:bottom w:space="0" w:sz="0" w:val="nil"/>
+                <w:right w:space="0" w:sz="0" w:val="nil"/>
+                <w:between w:space="0" w:sz="0" w:val="nil"/>
+              </w:pBdr>
+              <w:shd w:fill="auto" w:val="clear"/>
+              <w:spacing w:after="0" w:before="0" w:line="276" w:lineRule="auto"/>
+              <w:ind w:left="0" w:right="0" w:firstLine="0"/>
+              <w:jc w:val="left"/>
+              <w:rPr/>
+            </w:pPr>
+            <w:r>
+              <w:rPr>
+                <w:rFonts w:ascii="Consolas" w:cs="Consolas" w:eastAsia="Consolas" w:hAnsi="Consolas"/>
+                <w:b w:val="1"/>
+                <w:color w:val="333333"/>
+                <w:shd w:fill="f8f8f8" w:val="clear"/>
+                <w:rtl w:val="0"/>
+              </w:rPr>
+              <w:t xml:space="preserve">const</w:t>
+            </w:r>
+            <w:r>
+              <w:rPr>
+                <w:rFonts w:ascii="Consolas" w:cs="Consolas" w:eastAsia="Consolas" w:hAnsi="Consolas"/>
+                <w:color w:val="333333"/>
+                <w:shd w:fill="f8f8f8" w:val="clear"/>
+                <w:rtl w:val="0"/>
+              </w:rPr>
+              <w:t xml:space="preserve"> inicioDeJornada = </w:t>
+            </w:r>
+            <w:r>
+              <w:rPr>
+                <w:rFonts w:ascii="Consolas" w:cs="Consolas" w:eastAsia="Consolas" w:hAnsi="Consolas"/>
+                <w:color w:val="dd1144"/>
+                <w:shd w:fill="f8f8f8" w:val="clear"/>
+                <w:rtl w:val="0"/>
+              </w:rPr>
+              <w:t xml:space="preserve">"07:30"</w:t>
+            </w:r>
+            <w:r>
+              <w:rPr>
+                <w:rFonts w:ascii="Consolas" w:cs="Consolas" w:eastAsia="Consolas" w:hAnsi="Consolas"/>
+                <w:color w:val="333333"/>
+                <w:shd w:fill="f8f8f8" w:val="clear"/>
+                <w:rtl w:val="0"/>
+              </w:rPr>
+              <w:t xml:space="preserve">;</w:t>
+              <w:br w:type="textWrapping"/>
+            </w:r>
+            <w:r>
+              <w:rPr>
+                <w:rFonts w:ascii="Consolas" w:cs="Consolas" w:eastAsia="Consolas" w:hAnsi="Consolas"/>
+                <w:b w:val="1"/>
+                <w:color w:val="333333"/>
+                <w:shd w:fill="f8f8f8" w:val="clear"/>
+                <w:rtl w:val="0"/>
+              </w:rPr>
+              <w:t xml:space="preserve">const</w:t>
+            </w:r>
+            <w:r>
+              <w:rPr>
+                <w:rFonts w:ascii="Consolas" w:cs="Consolas" w:eastAsia="Consolas" w:hAnsi="Consolas"/>
+                <w:color w:val="333333"/>
+                <w:shd w:fill="f8f8f8" w:val="clear"/>
+                <w:rtl w:val="0"/>
+              </w:rPr>
+              <w:t xml:space="preserve"> finalDeJornada = </w:t>
+            </w:r>
+            <w:r>
+              <w:rPr>
+                <w:rFonts w:ascii="Consolas" w:cs="Consolas" w:eastAsia="Consolas" w:hAnsi="Consolas"/>
+                <w:color w:val="dd1144"/>
+                <w:shd w:fill="f8f8f8" w:val="clear"/>
+                <w:rtl w:val="0"/>
+              </w:rPr>
+              <w:t xml:space="preserve">"17:45"</w:t>
+            </w:r>
+            <w:r>
+              <w:rPr>
+                <w:rFonts w:ascii="Consolas" w:cs="Consolas" w:eastAsia="Consolas" w:hAnsi="Consolas"/>
+                <w:color w:val="333333"/>
+                <w:shd w:fill="f8f8f8" w:val="clear"/>
+                <w:rtl w:val="0"/>
+              </w:rPr>
+              <w:t xml:space="preserve">;</w:t>
+              <w:br w:type="textWrapping"/>
+            </w:r>
+            <w:r>
+              <w:rPr>
+                <w:rFonts w:ascii="Consolas" w:cs="Consolas" w:eastAsia="Consolas" w:hAnsi="Consolas"/>
+                <w:b w:val="1"/>
+                <w:color w:val="333333"/>
+                <w:shd w:fill="f8f8f8" w:val="clear"/>
+                <w:rtl w:val="0"/>
+              </w:rPr>
+              <w:t xml:space="preserve">function</w:t>
+            </w:r>
+            <w:r>
+              <w:rPr>
+                <w:rFonts w:ascii="Consolas" w:cs="Consolas" w:eastAsia="Consolas" w:hAnsi="Consolas"/>
+                <w:color w:val="333333"/>
+                <w:shd w:fill="f8f8f8" w:val="clear"/>
+                <w:rtl w:val="0"/>
+              </w:rPr>
+              <w:t xml:space="preserve"> </w:t>
+            </w:r>
+            <w:r>
+              <w:rPr>
+                <w:rFonts w:ascii="Consolas" w:cs="Consolas" w:eastAsia="Consolas" w:hAnsi="Consolas"/>
+                <w:b w:val="1"/>
+                <w:color w:val="990000"/>
+                <w:shd w:fill="f8f8f8" w:val="clear"/>
+                <w:rtl w:val="0"/>
+              </w:rPr>
+              <w:t xml:space="preserve">agendarReuni</w:t>
+            </w:r>
+            <w:r>
+              <w:rPr>
+                <w:rFonts w:ascii="Consolas" w:cs="Consolas" w:eastAsia="Consolas" w:hAnsi="Consolas"/>
+                <w:color w:val="333333"/>
+                <w:shd w:fill="f8f8f8" w:val="clear"/>
+                <w:rtl w:val="0"/>
+              </w:rPr>
+              <w:t xml:space="preserve">ó</w:t>
+            </w:r>
+            <w:r>
+              <w:rPr>
+                <w:rFonts w:ascii="Consolas" w:cs="Consolas" w:eastAsia="Consolas" w:hAnsi="Consolas"/>
+                <w:b w:val="1"/>
+                <w:color w:val="990000"/>
+                <w:shd w:fill="f8f8f8" w:val="clear"/>
+                <w:rtl w:val="0"/>
+              </w:rPr>
+              <w:t xml:space="preserve">n</w:t>
+            </w:r>
+            <w:r>
+              <w:rPr>
+                <w:rFonts w:ascii="Consolas" w:cs="Consolas" w:eastAsia="Consolas" w:hAnsi="Consolas"/>
+                <w:color w:val="333333"/>
+                <w:shd w:fill="f8f8f8" w:val="clear"/>
+                <w:rtl w:val="0"/>
+              </w:rPr>
+              <w:t xml:space="preserve">(horaDeInicio,duracionEnMinutos) {</w:t>
+              <w:br w:type="textWrapping"/>
+              <w:t xml:space="preserve">    </w:t>
+            </w:r>
+            <w:r>
+              <w:rPr>
+                <w:rFonts w:ascii="Consolas" w:cs="Consolas" w:eastAsia="Consolas" w:hAnsi="Consolas"/>
+                <w:i w:val="1"/>
+                <w:color w:val="999988"/>
+                <w:shd w:fill="f8f8f8" w:val="clear"/>
+                <w:rtl w:val="0"/>
+              </w:rPr>
+              <w:t xml:space="preserve">//ToDo...</w:t>
+            </w:r>
+            <w:r>
+              <w:rPr>
+                <w:rFonts w:ascii="Consolas" w:cs="Consolas" w:eastAsia="Consolas" w:hAnsi="Consolas"/>
+                <w:color w:val="333333"/>
+                <w:shd w:fill="f8f8f8" w:val="clear"/>
+                <w:rtl w:val="0"/>
+              </w:rPr>
+              <w:br w:type="textWrapping"/>
+              <w:t xml:space="preserve">    </w:t>
+            </w:r>
+            <w:r>
+              <w:rPr>
+                <w:rFonts w:ascii="Consolas" w:cs="Consolas" w:eastAsia="Consolas" w:hAnsi="Consolas"/>
+                <w:b w:val="1"/>
+                <w:color w:val="333333"/>
+                <w:shd w:fill="f8f8f8" w:val="clear"/>
+                <w:rtl w:val="0"/>
+              </w:rPr>
+              <w:t xml:space="preserve">return</w:t>
+            </w:r>
+            <w:r>
+              <w:rPr>
+                <w:rFonts w:ascii="Consolas" w:cs="Consolas" w:eastAsia="Consolas" w:hAnsi="Consolas"/>
+                <w:color w:val="333333"/>
+                <w:shd w:fill="f8f8f8" w:val="clear"/>
+                <w:rtl w:val="0"/>
+              </w:rPr>
+              <w:t xml:space="preserve"> </w:t>
+            </w:r>
+            <w:r>
+              <w:rPr>
+                <w:rFonts w:ascii="Consolas" w:cs="Consolas" w:eastAsia="Consolas" w:hAnsi="Consolas"/>
+                <w:color w:val="008080"/>
+                <w:shd w:fill="f8f8f8" w:val="clear"/>
+                <w:rtl w:val="0"/>
+              </w:rPr>
+              <w:t xml:space="preserve">true</w:t>
+            </w:r>
+            <w:r>
+              <w:rPr>
+                <w:rFonts w:ascii="Consolas" w:cs="Consolas" w:eastAsia="Consolas" w:hAnsi="Consolas"/>
+                <w:color w:val="333333"/>
+                <w:shd w:fill="f8f8f8" w:val="clear"/>
+                <w:rtl w:val="0"/>
+              </w:rPr>
+              <w:t xml:space="preserve">;</w:t>
+              <w:br w:type="textWrapping"/>
+              <w:t xml:space="preserve">}</w:t>
+              <w:br w:type="textWrapping"/>
+            </w:r>
+            <w:r>
+              <w:rPr>
+                <w:rFonts w:ascii="Consolas" w:cs="Consolas" w:eastAsia="Consolas" w:hAnsi="Consolas"/>
+                <w:color w:val="0086b3"/>
+                <w:shd w:fill="f8f8f8" w:val="clear"/>
+                <w:rtl w:val="0"/>
+              </w:rPr>
+              <w:t xml:space="preserve">console</w:t>
+            </w:r>
+            <w:r>
+              <w:rPr>
+                <w:rFonts w:ascii="Consolas" w:cs="Consolas" w:eastAsia="Consolas" w:hAnsi="Consolas"/>
+                <w:color w:val="333333"/>
+                <w:shd w:fill="f8f8f8" w:val="clear"/>
+                <w:rtl w:val="0"/>
+              </w:rPr>
+              <w:t xml:space="preserve">.assert(agendarReunión(</w:t>
+            </w:r>
+            <w:r>
+              <w:rPr>
+                <w:rFonts w:ascii="Consolas" w:cs="Consolas" w:eastAsia="Consolas" w:hAnsi="Consolas"/>
+                <w:color w:val="dd1144"/>
+                <w:shd w:fill="f8f8f8" w:val="clear"/>
+                <w:rtl w:val="0"/>
+              </w:rPr>
+              <w:t xml:space="preserve">"7:00"</w:t>
+            </w:r>
+            <w:r>
+              <w:rPr>
+                <w:rFonts w:ascii="Consolas" w:cs="Consolas" w:eastAsia="Consolas" w:hAnsi="Consolas"/>
+                <w:color w:val="333333"/>
+                <w:shd w:fill="f8f8f8" w:val="clear"/>
+                <w:rtl w:val="0"/>
+              </w:rPr>
+              <w:t xml:space="preserve">,</w:t>
+            </w:r>
+            <w:r>
+              <w:rPr>
+                <w:rFonts w:ascii="Consolas" w:cs="Consolas" w:eastAsia="Consolas" w:hAnsi="Consolas"/>
+                <w:color w:val="008080"/>
+                <w:shd w:fill="f8f8f8" w:val="clear"/>
+                <w:rtl w:val="0"/>
+              </w:rPr>
+              <w:t xml:space="preserve">15</w:t>
+            </w:r>
+            <w:r>
+              <w:rPr>
+                <w:rFonts w:ascii="Consolas" w:cs="Consolas" w:eastAsia="Consolas" w:hAnsi="Consolas"/>
+                <w:color w:val="333333"/>
+                <w:shd w:fill="f8f8f8" w:val="clear"/>
+                <w:rtl w:val="0"/>
+              </w:rPr>
+              <w:t xml:space="preserve">)==</w:t>
+            </w:r>
+            <w:r>
+              <w:rPr>
+                <w:rFonts w:ascii="Consolas" w:cs="Consolas" w:eastAsia="Consolas" w:hAnsi="Consolas"/>
+                <w:color w:val="008080"/>
+                <w:shd w:fill="f8f8f8" w:val="clear"/>
+                <w:rtl w:val="0"/>
+              </w:rPr>
+              <w:t xml:space="preserve">false</w:t>
+            </w:r>
+            <w:r>
+              <w:rPr>
+                <w:rFonts w:ascii="Consolas" w:cs="Consolas" w:eastAsia="Consolas" w:hAnsi="Consolas"/>
+                <w:color w:val="333333"/>
+                <w:shd w:fill="f8f8f8" w:val="clear"/>
+                <w:rtl w:val="0"/>
+              </w:rPr>
+              <w:t xml:space="preserve">, </w:t>
+            </w:r>
+            <w:r>
+              <w:rPr>
+                <w:rFonts w:ascii="Consolas" w:cs="Consolas" w:eastAsia="Consolas" w:hAnsi="Consolas"/>
+                <w:color w:val="dd1144"/>
+                <w:shd w:fill="f8f8f8" w:val="clear"/>
+                <w:rtl w:val="0"/>
+              </w:rPr>
+              <w:t xml:space="preserve">'Fallo comprobando agendarReunión("7:00",15)==false'</w:t>
+            </w:r>
+            <w:r>
+              <w:rPr>
+                <w:rFonts w:ascii="Consolas" w:cs="Consolas" w:eastAsia="Consolas" w:hAnsi="Consolas"/>
+                <w:color w:val="333333"/>
+                <w:shd w:fill="f8f8f8" w:val="clear"/>
+                <w:rtl w:val="0"/>
+              </w:rPr>
+              <w:t xml:space="preserve">);</w:t>
+              <w:br w:type="textWrapping"/>
+            </w:r>
+            <w:r>
+              <w:rPr>
+                <w:rFonts w:ascii="Consolas" w:cs="Consolas" w:eastAsia="Consolas" w:hAnsi="Consolas"/>
+                <w:color w:val="0086b3"/>
+                <w:shd w:fill="f8f8f8" w:val="clear"/>
+                <w:rtl w:val="0"/>
+              </w:rPr>
+              <w:t xml:space="preserve">console</w:t>
+            </w:r>
+            <w:r>
+              <w:rPr>
+                <w:rFonts w:ascii="Consolas" w:cs="Consolas" w:eastAsia="Consolas" w:hAnsi="Consolas"/>
+                <w:color w:val="333333"/>
+                <w:shd w:fill="f8f8f8" w:val="clear"/>
+                <w:rtl w:val="0"/>
+              </w:rPr>
+              <w:t xml:space="preserve">.assert(agendarReunión(</w:t>
+            </w:r>
+            <w:r>
+              <w:rPr>
+                <w:rFonts w:ascii="Consolas" w:cs="Consolas" w:eastAsia="Consolas" w:hAnsi="Consolas"/>
+                <w:color w:val="dd1144"/>
+                <w:shd w:fill="f8f8f8" w:val="clear"/>
+                <w:rtl w:val="0"/>
+              </w:rPr>
+              <w:t xml:space="preserve">"07:15"</w:t>
+            </w:r>
+            <w:r>
+              <w:rPr>
+                <w:rFonts w:ascii="Consolas" w:cs="Consolas" w:eastAsia="Consolas" w:hAnsi="Consolas"/>
+                <w:color w:val="333333"/>
+                <w:shd w:fill="f8f8f8" w:val="clear"/>
+                <w:rtl w:val="0"/>
+              </w:rPr>
+              <w:t xml:space="preserve">,</w:t>
+            </w:r>
+            <w:r>
+              <w:rPr>
+                <w:rFonts w:ascii="Consolas" w:cs="Consolas" w:eastAsia="Consolas" w:hAnsi="Consolas"/>
+                <w:color w:val="008080"/>
+                <w:shd w:fill="f8f8f8" w:val="clear"/>
+                <w:rtl w:val="0"/>
+              </w:rPr>
+              <w:t xml:space="preserve">30</w:t>
+            </w:r>
+            <w:r>
+              <w:rPr>
+                <w:rFonts w:ascii="Consolas" w:cs="Consolas" w:eastAsia="Consolas" w:hAnsi="Consolas"/>
+                <w:color w:val="333333"/>
+                <w:shd w:fill="f8f8f8" w:val="clear"/>
+                <w:rtl w:val="0"/>
+              </w:rPr>
+              <w:t xml:space="preserve">)==</w:t>
+            </w:r>
+            <w:r>
+              <w:rPr>
+                <w:rFonts w:ascii="Consolas" w:cs="Consolas" w:eastAsia="Consolas" w:hAnsi="Consolas"/>
+                <w:color w:val="008080"/>
+                <w:shd w:fill="f8f8f8" w:val="clear"/>
+                <w:rtl w:val="0"/>
+              </w:rPr>
+              <w:t xml:space="preserve">false</w:t>
+            </w:r>
+            <w:r>
+              <w:rPr>
+                <w:rFonts w:ascii="Consolas" w:cs="Consolas" w:eastAsia="Consolas" w:hAnsi="Consolas"/>
+                <w:color w:val="333333"/>
+                <w:shd w:fill="f8f8f8" w:val="clear"/>
+                <w:rtl w:val="0"/>
+              </w:rPr>
+              <w:t xml:space="preserve">, </w:t>
+            </w:r>
+            <w:r>
+              <w:rPr>
+                <w:rFonts w:ascii="Consolas" w:cs="Consolas" w:eastAsia="Consolas" w:hAnsi="Consolas"/>
+                <w:color w:val="dd1144"/>
+                <w:shd w:fill="f8f8f8" w:val="clear"/>
+                <w:rtl w:val="0"/>
+              </w:rPr>
+              <w:t xml:space="preserve">'Fallo comprobando agendarReunión("07:15",30)==false'</w:t>
+            </w:r>
+            <w:r>
+              <w:rPr>
+                <w:rFonts w:ascii="Consolas" w:cs="Consolas" w:eastAsia="Consolas" w:hAnsi="Consolas"/>
+                <w:color w:val="333333"/>
+                <w:shd w:fill="f8f8f8" w:val="clear"/>
+                <w:rtl w:val="0"/>
+              </w:rPr>
+              <w:t xml:space="preserve">);     </w:t>
+            </w:r>
+            <w:r>
+              <w:rPr>
+                <w:rFonts w:ascii="Consolas" w:cs="Consolas" w:eastAsia="Consolas" w:hAnsi="Consolas"/>
+                <w:color w:val="0086b3"/>
+                <w:shd w:fill="f8f8f8" w:val="clear"/>
+                <w:rtl w:val="0"/>
+              </w:rPr>
+              <w:t xml:space="preserve">console</w:t>
+            </w:r>
+            <w:r>
+              <w:rPr>
+                <w:rFonts w:ascii="Consolas" w:cs="Consolas" w:eastAsia="Consolas" w:hAnsi="Consolas"/>
+                <w:color w:val="333333"/>
+                <w:shd w:fill="f8f8f8" w:val="clear"/>
+                <w:rtl w:val="0"/>
+              </w:rPr>
+              <w:t xml:space="preserve">.assert(agendarReunión(</w:t>
+            </w:r>
+            <w:r>
+              <w:rPr>
+                <w:rFonts w:ascii="Consolas" w:cs="Consolas" w:eastAsia="Consolas" w:hAnsi="Consolas"/>
+                <w:color w:val="dd1144"/>
+                <w:shd w:fill="f8f8f8" w:val="clear"/>
+                <w:rtl w:val="0"/>
+              </w:rPr>
+              <w:t xml:space="preserve">"7:30"</w:t>
+            </w:r>
+            <w:r>
+              <w:rPr>
+                <w:rFonts w:ascii="Consolas" w:cs="Consolas" w:eastAsia="Consolas" w:hAnsi="Consolas"/>
+                <w:color w:val="333333"/>
+                <w:shd w:fill="f8f8f8" w:val="clear"/>
+                <w:rtl w:val="0"/>
+              </w:rPr>
+              <w:t xml:space="preserve">,</w:t>
+            </w:r>
+            <w:r>
+              <w:rPr>
+                <w:rFonts w:ascii="Consolas" w:cs="Consolas" w:eastAsia="Consolas" w:hAnsi="Consolas"/>
+                <w:color w:val="008080"/>
+                <w:shd w:fill="f8f8f8" w:val="clear"/>
+                <w:rtl w:val="0"/>
+              </w:rPr>
+              <w:t xml:space="preserve">30</w:t>
+            </w:r>
+            <w:r>
+              <w:rPr>
+                <w:rFonts w:ascii="Consolas" w:cs="Consolas" w:eastAsia="Consolas" w:hAnsi="Consolas"/>
+                <w:color w:val="333333"/>
+                <w:shd w:fill="f8f8f8" w:val="clear"/>
+                <w:rtl w:val="0"/>
+              </w:rPr>
+              <w:t xml:space="preserve">)==</w:t>
+            </w:r>
+            <w:r>
+              <w:rPr>
+                <w:rFonts w:ascii="Consolas" w:cs="Consolas" w:eastAsia="Consolas" w:hAnsi="Consolas"/>
+                <w:color w:val="008080"/>
+                <w:shd w:fill="f8f8f8" w:val="clear"/>
+                <w:rtl w:val="0"/>
+              </w:rPr>
+              <w:t xml:space="preserve">true</w:t>
+            </w:r>
+            <w:r>
+              <w:rPr>
+                <w:rFonts w:ascii="Consolas" w:cs="Consolas" w:eastAsia="Consolas" w:hAnsi="Consolas"/>
+                <w:color w:val="333333"/>
+                <w:shd w:fill="f8f8f8" w:val="clear"/>
+                <w:rtl w:val="0"/>
+              </w:rPr>
+              <w:t xml:space="preserve">, </w:t>
+            </w:r>
+            <w:r>
+              <w:rPr>
+                <w:rFonts w:ascii="Consolas" w:cs="Consolas" w:eastAsia="Consolas" w:hAnsi="Consolas"/>
+                <w:color w:val="dd1144"/>
+                <w:shd w:fill="f8f8f8" w:val="clear"/>
+                <w:rtl w:val="0"/>
+              </w:rPr>
+              <w:t xml:space="preserve">'Fallo comprobando agendarReunión("7:30",30)==true'</w:t>
+            </w:r>
+            <w:r>
+              <w:rPr>
+                <w:rFonts w:ascii="Consolas" w:cs="Consolas" w:eastAsia="Consolas" w:hAnsi="Consolas"/>
+                <w:color w:val="333333"/>
+                <w:shd w:fill="f8f8f8" w:val="clear"/>
+                <w:rtl w:val="0"/>
+              </w:rPr>
+              <w:t xml:space="preserve">);        </w:t>
+            </w:r>
+            <w:r>
+              <w:rPr>
+                <w:rFonts w:ascii="Consolas" w:cs="Consolas" w:eastAsia="Consolas" w:hAnsi="Consolas"/>
+                <w:color w:val="0086b3"/>
+                <w:shd w:fill="f8f8f8" w:val="clear"/>
+                <w:rtl w:val="0"/>
+              </w:rPr>
+              <w:t xml:space="preserve">console</w:t>
+            </w:r>
+            <w:r>
+              <w:rPr>
+                <w:rFonts w:ascii="Consolas" w:cs="Consolas" w:eastAsia="Consolas" w:hAnsi="Consolas"/>
+                <w:color w:val="333333"/>
+                <w:shd w:fill="f8f8f8" w:val="clear"/>
+                <w:rtl w:val="0"/>
+              </w:rPr>
+              <w:t xml:space="preserve">.assert(agendarReunión(</w:t>
+            </w:r>
+            <w:r>
+              <w:rPr>
+                <w:rFonts w:ascii="Consolas" w:cs="Consolas" w:eastAsia="Consolas" w:hAnsi="Consolas"/>
+                <w:color w:val="dd1144"/>
+                <w:shd w:fill="f8f8f8" w:val="clear"/>
+                <w:rtl w:val="0"/>
+              </w:rPr>
+              <w:t xml:space="preserve">"11:30"</w:t>
+            </w:r>
+            <w:r>
+              <w:rPr>
+                <w:rFonts w:ascii="Consolas" w:cs="Consolas" w:eastAsia="Consolas" w:hAnsi="Consolas"/>
+                <w:color w:val="333333"/>
+                <w:shd w:fill="f8f8f8" w:val="clear"/>
+                <w:rtl w:val="0"/>
+              </w:rPr>
+              <w:t xml:space="preserve">,</w:t>
+            </w:r>
+            <w:r>
+              <w:rPr>
+                <w:rFonts w:ascii="Consolas" w:cs="Consolas" w:eastAsia="Consolas" w:hAnsi="Consolas"/>
+                <w:color w:val="008080"/>
+                <w:shd w:fill="f8f8f8" w:val="clear"/>
+                <w:rtl w:val="0"/>
+              </w:rPr>
+              <w:t xml:space="preserve">60</w:t>
+            </w:r>
+            <w:r>
+              <w:rPr>
+                <w:rFonts w:ascii="Consolas" w:cs="Consolas" w:eastAsia="Consolas" w:hAnsi="Consolas"/>
+                <w:color w:val="333333"/>
+                <w:shd w:fill="f8f8f8" w:val="clear"/>
+                <w:rtl w:val="0"/>
+              </w:rPr>
+              <w:t xml:space="preserve">)==</w:t>
+            </w:r>
+            <w:r>
+              <w:rPr>
+                <w:rFonts w:ascii="Consolas" w:cs="Consolas" w:eastAsia="Consolas" w:hAnsi="Consolas"/>
+                <w:color w:val="008080"/>
+                <w:shd w:fill="f8f8f8" w:val="clear"/>
+                <w:rtl w:val="0"/>
+              </w:rPr>
+              <w:t xml:space="preserve">true</w:t>
+            </w:r>
+            <w:r>
+              <w:rPr>
+                <w:rFonts w:ascii="Consolas" w:cs="Consolas" w:eastAsia="Consolas" w:hAnsi="Consolas"/>
+                <w:color w:val="333333"/>
+                <w:shd w:fill="f8f8f8" w:val="clear"/>
+                <w:rtl w:val="0"/>
+              </w:rPr>
+              <w:t xml:space="preserve">, </w:t>
+            </w:r>
+            <w:r>
+              <w:rPr>
+                <w:rFonts w:ascii="Consolas" w:cs="Consolas" w:eastAsia="Consolas" w:hAnsi="Consolas"/>
+                <w:color w:val="dd1144"/>
+                <w:shd w:fill="f8f8f8" w:val="clear"/>
+                <w:rtl w:val="0"/>
+              </w:rPr>
+              <w:t xml:space="preserve">'Fallo comprobando agendarReunión("11:30",60)==true'</w:t>
+            </w:r>
+            <w:r>
+              <w:rPr>
+                <w:rFonts w:ascii="Consolas" w:cs="Consolas" w:eastAsia="Consolas" w:hAnsi="Consolas"/>
+                <w:color w:val="333333"/>
+                <w:shd w:fill="f8f8f8" w:val="clear"/>
+                <w:rtl w:val="0"/>
+              </w:rPr>
+              <w:t xml:space="preserve">);       </w:t>
+            </w:r>
+            <w:r>
+              <w:rPr>
+                <w:rFonts w:ascii="Consolas" w:cs="Consolas" w:eastAsia="Consolas" w:hAnsi="Consolas"/>
+                <w:color w:val="0086b3"/>
+                <w:shd w:fill="f8f8f8" w:val="clear"/>
+                <w:rtl w:val="0"/>
+              </w:rPr>
+              <w:t xml:space="preserve">console</w:t>
+            </w:r>
+            <w:r>
+              <w:rPr>
+                <w:rFonts w:ascii="Consolas" w:cs="Consolas" w:eastAsia="Consolas" w:hAnsi="Consolas"/>
+                <w:color w:val="333333"/>
+                <w:shd w:fill="f8f8f8" w:val="clear"/>
+                <w:rtl w:val="0"/>
+              </w:rPr>
+              <w:t xml:space="preserve">.assert(agendarReunión(</w:t>
+            </w:r>
+            <w:r>
+              <w:rPr>
+                <w:rFonts w:ascii="Consolas" w:cs="Consolas" w:eastAsia="Consolas" w:hAnsi="Consolas"/>
+                <w:color w:val="dd1144"/>
+                <w:shd w:fill="f8f8f8" w:val="clear"/>
+                <w:rtl w:val="0"/>
+              </w:rPr>
+              <w:t xml:space="preserve">"17:00"</w:t>
+            </w:r>
+            <w:r>
+              <w:rPr>
+                <w:rFonts w:ascii="Consolas" w:cs="Consolas" w:eastAsia="Consolas" w:hAnsi="Consolas"/>
+                <w:color w:val="333333"/>
+                <w:shd w:fill="f8f8f8" w:val="clear"/>
+                <w:rtl w:val="0"/>
+              </w:rPr>
+              <w:t xml:space="preserve">,</w:t>
+            </w:r>
+            <w:r>
+              <w:rPr>
+                <w:rFonts w:ascii="Consolas" w:cs="Consolas" w:eastAsia="Consolas" w:hAnsi="Consolas"/>
+                <w:color w:val="008080"/>
+                <w:shd w:fill="f8f8f8" w:val="clear"/>
+                <w:rtl w:val="0"/>
+              </w:rPr>
+              <w:t xml:space="preserve">45</w:t>
+            </w:r>
+            <w:r>
+              <w:rPr>
+                <w:rFonts w:ascii="Consolas" w:cs="Consolas" w:eastAsia="Consolas" w:hAnsi="Consolas"/>
+                <w:color w:val="333333"/>
+                <w:shd w:fill="f8f8f8" w:val="clear"/>
+                <w:rtl w:val="0"/>
+              </w:rPr>
+              <w:t xml:space="preserve">)==</w:t>
+            </w:r>
+            <w:r>
+              <w:rPr>
+                <w:rFonts w:ascii="Consolas" w:cs="Consolas" w:eastAsia="Consolas" w:hAnsi="Consolas"/>
+                <w:color w:val="008080"/>
+                <w:shd w:fill="f8f8f8" w:val="clear"/>
+                <w:rtl w:val="0"/>
+              </w:rPr>
+              <w:t xml:space="preserve">true</w:t>
+            </w:r>
+            <w:r>
+              <w:rPr>
+                <w:rFonts w:ascii="Consolas" w:cs="Consolas" w:eastAsia="Consolas" w:hAnsi="Consolas"/>
+                <w:color w:val="333333"/>
+                <w:shd w:fill="f8f8f8" w:val="clear"/>
+                <w:rtl w:val="0"/>
+              </w:rPr>
+              <w:t xml:space="preserve">, </w:t>
+            </w:r>
+            <w:r>
+              <w:rPr>
+                <w:rFonts w:ascii="Consolas" w:cs="Consolas" w:eastAsia="Consolas" w:hAnsi="Consolas"/>
+                <w:color w:val="dd1144"/>
+                <w:shd w:fill="f8f8f8" w:val="clear"/>
+                <w:rtl w:val="0"/>
+              </w:rPr>
+              <w:t xml:space="preserve">'Fallo comprobando agendarReunión("17:00",45)==true'</w:t>
+            </w:r>
+            <w:r>
+              <w:rPr>
+                <w:rFonts w:ascii="Consolas" w:cs="Consolas" w:eastAsia="Consolas" w:hAnsi="Consolas"/>
+                <w:color w:val="333333"/>
+                <w:shd w:fill="f8f8f8" w:val="clear"/>
+                <w:rtl w:val="0"/>
+              </w:rPr>
+              <w:t xml:space="preserve">);       </w:t>
+            </w:r>
+            <w:r>
+              <w:rPr>
+                <w:rFonts w:ascii="Consolas" w:cs="Consolas" w:eastAsia="Consolas" w:hAnsi="Consolas"/>
+                <w:color w:val="0086b3"/>
+                <w:shd w:fill="f8f8f8" w:val="clear"/>
+                <w:rtl w:val="0"/>
+              </w:rPr>
+              <w:t xml:space="preserve">console</w:t>
+            </w:r>
+            <w:r>
+              <w:rPr>
+                <w:rFonts w:ascii="Consolas" w:cs="Consolas" w:eastAsia="Consolas" w:hAnsi="Consolas"/>
+                <w:color w:val="333333"/>
+                <w:shd w:fill="f8f8f8" w:val="clear"/>
+                <w:rtl w:val="0"/>
+              </w:rPr>
+              <w:t xml:space="preserve">.assert(agendarReunión(</w:t>
+            </w:r>
+            <w:r>
+              <w:rPr>
+                <w:rFonts w:ascii="Consolas" w:cs="Consolas" w:eastAsia="Consolas" w:hAnsi="Consolas"/>
+                <w:color w:val="dd1144"/>
+                <w:shd w:fill="f8f8f8" w:val="clear"/>
+                <w:rtl w:val="0"/>
+              </w:rPr>
+              <w:t xml:space="preserve">"17:30"</w:t>
+            </w:r>
+            <w:r>
+              <w:rPr>
+                <w:rFonts w:ascii="Consolas" w:cs="Consolas" w:eastAsia="Consolas" w:hAnsi="Consolas"/>
+                <w:color w:val="333333"/>
+                <w:shd w:fill="f8f8f8" w:val="clear"/>
+                <w:rtl w:val="0"/>
+              </w:rPr>
+              <w:t xml:space="preserve">,</w:t>
+            </w:r>
+            <w:r>
+              <w:rPr>
+                <w:rFonts w:ascii="Consolas" w:cs="Consolas" w:eastAsia="Consolas" w:hAnsi="Consolas"/>
+                <w:color w:val="008080"/>
+                <w:shd w:fill="f8f8f8" w:val="clear"/>
+                <w:rtl w:val="0"/>
+              </w:rPr>
+              <w:t xml:space="preserve">30</w:t>
+            </w:r>
+            <w:r>
+              <w:rPr>
+                <w:rFonts w:ascii="Consolas" w:cs="Consolas" w:eastAsia="Consolas" w:hAnsi="Consolas"/>
+                <w:color w:val="333333"/>
+                <w:shd w:fill="f8f8f8" w:val="clear"/>
+                <w:rtl w:val="0"/>
+              </w:rPr>
+              <w:t xml:space="preserve">)==</w:t>
+            </w:r>
+            <w:r>
+              <w:rPr>
+                <w:rFonts w:ascii="Consolas" w:cs="Consolas" w:eastAsia="Consolas" w:hAnsi="Consolas"/>
+                <w:color w:val="008080"/>
+                <w:shd w:fill="f8f8f8" w:val="clear"/>
+                <w:rtl w:val="0"/>
+              </w:rPr>
+              <w:t xml:space="preserve">false</w:t>
+            </w:r>
+            <w:r>
+              <w:rPr>
+                <w:rFonts w:ascii="Consolas" w:cs="Consolas" w:eastAsia="Consolas" w:hAnsi="Consolas"/>
+                <w:color w:val="333333"/>
+                <w:shd w:fill="f8f8f8" w:val="clear"/>
+                <w:rtl w:val="0"/>
+              </w:rPr>
+              <w:t xml:space="preserve">, </w:t>
+            </w:r>
+            <w:r>
+              <w:rPr>
+                <w:rFonts w:ascii="Consolas" w:cs="Consolas" w:eastAsia="Consolas" w:hAnsi="Consolas"/>
+                <w:color w:val="dd1144"/>
+                <w:shd w:fill="f8f8f8" w:val="clear"/>
+                <w:rtl w:val="0"/>
+              </w:rPr>
+              <w:t xml:space="preserve">'Fallo comprobando agendarReunión("17:30",30)==false'</w:t>
+            </w:r>
+            <w:r>
+              <w:rPr>
+                <w:rFonts w:ascii="Consolas" w:cs="Consolas" w:eastAsia="Consolas" w:hAnsi="Consolas"/>
+                <w:color w:val="333333"/>
+                <w:shd w:fill="f8f8f8" w:val="clear"/>
+                <w:rtl w:val="0"/>
+              </w:rPr>
+              <w:t xml:space="preserve">);      </w:t>
+            </w:r>
+            <w:r>
+              <w:rPr>
+                <w:rFonts w:ascii="Consolas" w:cs="Consolas" w:eastAsia="Consolas" w:hAnsi="Consolas"/>
+                <w:color w:val="0086b3"/>
+                <w:shd w:fill="f8f8f8" w:val="clear"/>
+                <w:rtl w:val="0"/>
+              </w:rPr>
+              <w:t xml:space="preserve">console</w:t>
+            </w:r>
+            <w:r>
+              <w:rPr>
+                <w:rFonts w:ascii="Consolas" w:cs="Consolas" w:eastAsia="Consolas" w:hAnsi="Consolas"/>
+                <w:color w:val="333333"/>
+                <w:shd w:fill="f8f8f8" w:val="clear"/>
+                <w:rtl w:val="0"/>
+              </w:rPr>
+              <w:t xml:space="preserve">.assert(agendarReunión(</w:t>
+            </w:r>
+            <w:r>
+              <w:rPr>
+                <w:rFonts w:ascii="Consolas" w:cs="Consolas" w:eastAsia="Consolas" w:hAnsi="Consolas"/>
+                <w:color w:val="dd1144"/>
+                <w:shd w:fill="f8f8f8" w:val="clear"/>
+                <w:rtl w:val="0"/>
+              </w:rPr>
+              <w:t xml:space="preserve">"18:00"</w:t>
+            </w:r>
+            <w:r>
+              <w:rPr>
+                <w:rFonts w:ascii="Consolas" w:cs="Consolas" w:eastAsia="Consolas" w:hAnsi="Consolas"/>
+                <w:color w:val="333333"/>
+                <w:shd w:fill="f8f8f8" w:val="clear"/>
+                <w:rtl w:val="0"/>
+              </w:rPr>
+              <w:t xml:space="preserve">,</w:t>
+            </w:r>
+            <w:r>
+              <w:rPr>
+                <w:rFonts w:ascii="Consolas" w:cs="Consolas" w:eastAsia="Consolas" w:hAnsi="Consolas"/>
+                <w:color w:val="008080"/>
+                <w:shd w:fill="f8f8f8" w:val="clear"/>
+                <w:rtl w:val="0"/>
+              </w:rPr>
+              <w:t xml:space="preserve">15</w:t>
+            </w:r>
+            <w:r>
+              <w:rPr>
+                <w:rFonts w:ascii="Consolas" w:cs="Consolas" w:eastAsia="Consolas" w:hAnsi="Consolas"/>
+                <w:color w:val="333333"/>
+                <w:shd w:fill="f8f8f8" w:val="clear"/>
+                <w:rtl w:val="0"/>
+              </w:rPr>
+              <w:t xml:space="preserve">)==</w:t>
+            </w:r>
+            <w:r>
+              <w:rPr>
+                <w:rFonts w:ascii="Consolas" w:cs="Consolas" w:eastAsia="Consolas" w:hAnsi="Consolas"/>
+                <w:color w:val="008080"/>
+                <w:shd w:fill="f8f8f8" w:val="clear"/>
+                <w:rtl w:val="0"/>
+              </w:rPr>
+              <w:t xml:space="preserve">false</w:t>
+            </w:r>
+            <w:r>
+              <w:rPr>
+                <w:rFonts w:ascii="Consolas" w:cs="Consolas" w:eastAsia="Consolas" w:hAnsi="Consolas"/>
+                <w:color w:val="333333"/>
+                <w:shd w:fill="f8f8f8" w:val="clear"/>
+                <w:rtl w:val="0"/>
+              </w:rPr>
+              <w:t xml:space="preserve">, </w:t>
+            </w:r>
+            <w:r>
+              <w:rPr>
+                <w:rFonts w:ascii="Consolas" w:cs="Consolas" w:eastAsia="Consolas" w:hAnsi="Consolas"/>
+                <w:color w:val="dd1144"/>
+                <w:shd w:fill="f8f8f8" w:val="clear"/>
+                <w:rtl w:val="0"/>
+              </w:rPr>
+              <w:t xml:space="preserve">'Fallo comprobando agendarReunión("18:00",15)==false'</w:t>
+            </w:r>
+            <w:r>
+              <w:rPr>
+                <w:rFonts w:ascii="Consolas" w:cs="Consolas" w:eastAsia="Consolas" w:hAnsi="Consolas"/>
+                <w:color w:val="333333"/>
+                <w:shd w:fill="f8f8f8" w:val="clear"/>
+                <w:rtl w:val="0"/>
+              </w:rPr>
+              <w:t xml:space="preserve">);    </w:t>
+            </w:r>
+            <w:r>
+              <w:rPr>
+                <w:rFonts w:ascii="Consolas" w:cs="Consolas" w:eastAsia="Consolas" w:hAnsi="Consolas"/>
+                <w:color w:val="0086b3"/>
+                <w:shd w:fill="f8f8f8" w:val="clear"/>
+                <w:rtl w:val="0"/>
+              </w:rPr>
+              <w:t xml:space="preserve">console</w:t>
+            </w:r>
+            <w:r>
+              <w:rPr>
+                <w:rFonts w:ascii="Consolas" w:cs="Consolas" w:eastAsia="Consolas" w:hAnsi="Consolas"/>
+                <w:color w:val="333333"/>
+                <w:shd w:fill="f8f8f8" w:val="clear"/>
+                <w:rtl w:val="0"/>
+              </w:rPr>
+              <w:t xml:space="preserve">.assert(agendarReunión(</w:t>
+            </w:r>
+            <w:r>
+              <w:rPr>
+                <w:rFonts w:ascii="Consolas" w:cs="Consolas" w:eastAsia="Consolas" w:hAnsi="Consolas"/>
+                <w:color w:val="dd1144"/>
+                <w:shd w:fill="f8f8f8" w:val="clear"/>
+                <w:rtl w:val="0"/>
+              </w:rPr>
+              <w:t xml:space="preserve">"15:30"</w:t>
+            </w:r>
+            <w:r>
+              <w:rPr>
+                <w:rFonts w:ascii="Consolas" w:cs="Consolas" w:eastAsia="Consolas" w:hAnsi="Consolas"/>
+                <w:color w:val="333333"/>
+                <w:shd w:fill="f8f8f8" w:val="clear"/>
+                <w:rtl w:val="0"/>
+              </w:rPr>
+              <w:t xml:space="preserve">,</w:t>
+            </w:r>
+            <w:r>
+              <w:rPr>
+                <w:rFonts w:ascii="Consolas" w:cs="Consolas" w:eastAsia="Consolas" w:hAnsi="Consolas"/>
+                <w:color w:val="008080"/>
+                <w:shd w:fill="f8f8f8" w:val="clear"/>
+                <w:rtl w:val="0"/>
+              </w:rPr>
+              <w:t xml:space="preserve">180</w:t>
+            </w:r>
+            <w:r>
+              <w:rPr>
+                <w:rFonts w:ascii="Consolas" w:cs="Consolas" w:eastAsia="Consolas" w:hAnsi="Consolas"/>
+                <w:color w:val="333333"/>
+                <w:shd w:fill="f8f8f8" w:val="clear"/>
+                <w:rtl w:val="0"/>
+              </w:rPr>
+              <w:t xml:space="preserve">)==</w:t>
+            </w:r>
+            <w:r>
+              <w:rPr>
+                <w:rFonts w:ascii="Consolas" w:cs="Consolas" w:eastAsia="Consolas" w:hAnsi="Consolas"/>
+                <w:color w:val="008080"/>
+                <w:shd w:fill="f8f8f8" w:val="clear"/>
+                <w:rtl w:val="0"/>
+              </w:rPr>
+              <w:t xml:space="preserve">false</w:t>
+            </w:r>
+            <w:r>
+              <w:rPr>
+                <w:rFonts w:ascii="Consolas" w:cs="Consolas" w:eastAsia="Consolas" w:hAnsi="Consolas"/>
+                <w:color w:val="333333"/>
+                <w:shd w:fill="f8f8f8" w:val="clear"/>
+                <w:rtl w:val="0"/>
+              </w:rPr>
+              <w:t xml:space="preserve">, </w:t>
+            </w:r>
+            <w:r>
+              <w:rPr>
+                <w:rFonts w:ascii="Consolas" w:cs="Consolas" w:eastAsia="Consolas" w:hAnsi="Consolas"/>
+                <w:color w:val="dd1144"/>
+                <w:shd w:fill="f8f8f8" w:val="clear"/>
+                <w:rtl w:val="0"/>
+              </w:rPr>
+              <w:t xml:space="preserve">'Fallo comprobando agendarReunión("15:30",180)==false'</w:t>
+            </w:r>
+            <w:r>
+              <w:rPr>
+                <w:rFonts w:ascii="Consolas" w:cs="Consolas" w:eastAsia="Consolas" w:hAnsi="Consolas"/>
+                <w:color w:val="333333"/>
+                <w:shd w:fill="f8f8f8" w:val="clear"/>
+                <w:rtl w:val="0"/>
+              </w:rPr>
+              <w:t xml:space="preserve">);</w:t>
+              <w:br w:type="textWrapping"/>
+            </w:r>
+            <w:r>
+              <w:rPr>
+                <w:rFonts w:ascii="Consolas" w:cs="Consolas" w:eastAsia="Consolas" w:hAnsi="Consolas"/>
+                <w:color w:val="0086b3"/>
+                <w:shd w:fill="f8f8f8" w:val="clear"/>
+                <w:rtl w:val="0"/>
+              </w:rPr>
+              <w:t xml:space="preserve">console</w:t>
+            </w:r>
+            <w:r>
+              <w:rPr>
+                <w:rFonts w:ascii="Consolas" w:cs="Consolas" w:eastAsia="Consolas" w:hAnsi="Consolas"/>
+                <w:color w:val="333333"/>
+                <w:shd w:fill="f8f8f8" w:val="clear"/>
+                <w:rtl w:val="0"/>
+              </w:rPr>
+              <w:t xml:space="preserve">.log(</w:t>
+            </w:r>
+            <w:r>
+              <w:rPr>
+                <w:rFonts w:ascii="Consolas" w:cs="Consolas" w:eastAsia="Consolas" w:hAnsi="Consolas"/>
+                <w:color w:val="dd1144"/>
+                <w:shd w:fill="f8f8f8" w:val="clear"/>
+                <w:rtl w:val="0"/>
+              </w:rPr>
+              <w:t xml:space="preserve">"Test Done!"</w:t>
+            </w:r>
+            <w:r>
+              <w:rPr>
+                <w:rFonts w:ascii="Consolas" w:cs="Consolas" w:eastAsia="Consolas" w:hAnsi="Consolas"/>
+                <w:color w:val="333333"/>
+                <w:shd w:fill="f8f8f8" w:val="clear"/>
+                <w:rtl w:val="0"/>
+              </w:rPr>
+              <w:t xml:space="preserve">);</w:t>
+            </w:r>
+            <w:r>
+              <w:rPr>
+                <w:rtl w:val="0"/>
+              </w:rPr>
+            </w:r>
+          </w:p>
+        </w:tc>
+      </w:tr>
+    </w:tbl>
+    <w:p>
+      <w:pPr>
+        <w:spacing w:after="240" w:before="240" w:lineRule="auto"/>
+        <w:rPr/>
+      </w:pPr>
+      <w:r>
+        <w:rPr>
+          <w:rtl w:val="0"/>
+        </w:rPr>
+        <w:t xml:space="preserve">Rellena el contenido de la función "</w:t>
+      </w:r>
+      <w:r>
+        <w:rPr>
+          <w:b w:val="1"/>
+          <w:rtl w:val="0"/>
+        </w:rPr>
+        <w:t xml:space="preserve">agendarReunión</w:t>
+      </w:r>
+      <w:r>
+        <w:rPr>
+          <w:rtl w:val="0"/>
+        </w:rPr>
+        <w:t xml:space="preserve">" de modo que devuelva true si la reunión ocurre dentro del horario laboral y false en caso contrario.</w:t>
+      </w:r>
+    </w:p>
+    <w:p>
+      <w:pPr>
+        <w:spacing w:after="240" w:before="240" w:lineRule="auto"/>
+        <w:rPr/>
+      </w:pPr>
+      <w:r>
+        <w:rPr>
+          <w:rtl w:val="0"/>
+        </w:rPr>
+        <w:t xml:space="preserve">Idea una estrategia para poder trabajar con los distintos tipos básicos involucrados.</w:t>
+      </w:r>
+    </w:p>
+    <w:p>
+      <w:pPr>
+        <w:spacing w:after="240" w:before="240" w:lineRule="auto"/>
+        <w:rPr/>
+      </w:pPr>
+      <w:r>
+        <w:rPr>
+          <w:rtl w:val="0"/>
+        </w:rPr>
+        <w:t xml:space="preserve">Los assert del final te indicarán si tu solución es correcta.</w:t>
+      </w:r>
     </w:p>
     <w:p>
       <w:pPr>
@@ -1957,8 +3046,8 @@
         </w:numPr>
         <w:ind w:left="432"/>
       </w:pPr>
-      <w:bookmarkStart w:colFirst="0" w:colLast="0" w:name="_g1qlmy5ta6mu" w:id="4"/>
-      <w:bookmarkEnd w:id="4"/>
+      <w:bookmarkStart w:colFirst="0" w:colLast="0" w:name="_g1qlmy5ta6mu" w:id="5"/>
+      <w:bookmarkEnd w:id="5"/>
       <w:r>
         <w:rPr>
           <w:rtl w:val="0"/>
@@ -2661,6 +3750,19 @@
       <w:sz w:val="48"/>
       <w:szCs w:val="48"/>
     </w:rPr>
+  </w:style>
+  <w:style w:type="table" w:styleId="Table1">
+    <w:basedOn w:val="TableNormal"/>
+    <w:tblPr>
+      <w:tblStyleRowBandSize w:val="1"/>
+      <w:tblStyleColBandSize w:val="1"/>
+      <w:tblCellMar>
+        <w:top w:w="100.0" w:type="dxa"/>
+        <w:left w:w="100.0" w:type="dxa"/>
+        <w:bottom w:w="100.0" w:type="dxa"/>
+        <w:right w:w="100.0" w:type="dxa"/>
+      </w:tblCellMar>
+    </w:tblPr>
   </w:style>
 </w:styles>
 </file>

</xml_diff>